<commit_message>
Add another average temperature graph
Shows the date when the custom cabinetry was built around the refrigerator. The graph suggests that reduced airflow as a result of the cabinetry is not the cause of the temperature performance degradation
</commit_message>
<xml_diff>
--- a/refrigerator temperature analysis/LG Refrigerator Temperature Performance Analysis.docx
+++ b/refrigerator temperature analysis/LG Refrigerator Temperature Performance Analysis.docx
@@ -49,19 +49,25 @@
     <w:p/>
     <w:p>
       <w:r>
-        <w:t>The graphs show</w:t>
-      </w:r>
-      <w:r>
-        <w:t>s</w:t>
-      </w:r>
-      <w:r>
-        <w:t xml:space="preserve"> the running </w:t>
+        <w:t xml:space="preserve">The graphs </w:t>
+      </w:r>
+      <w:r>
+        <w:t xml:space="preserve">above </w:t>
+      </w:r>
+      <w:r>
+        <w:t xml:space="preserve">show the running </w:t>
       </w:r>
       <w:r>
         <w:t>24-hour</w:t>
       </w:r>
       <w:r>
-        <w:t xml:space="preserve"> average and maximum temperature of the refrigerator from June 14, 2022 through April 16, 2025. </w:t>
+        <w:t xml:space="preserve"> average and maximum temperature of the refrigerator from June 14, </w:t>
+      </w:r>
+      <w:r>
+        <w:t>2022,</w:t>
+      </w:r>
+      <w:r>
+        <w:t xml:space="preserve"> through April 16, 2025. </w:t>
       </w:r>
     </w:p>
     <w:p/>
@@ -70,19 +76,103 @@
         <w:t>Data in the graphs comes from sensor TBHH100.</w:t>
       </w:r>
     </w:p>
-    <w:p/>
     <w:p>
-      <w:r>
-        <w:t xml:space="preserve">The graphs on the second page are the same as on the first page, just different colors so that they print better on my black and white printer. </w:t>
+      <w:pPr>
+        <w:spacing w:after="160" w:line="278" w:lineRule="auto"/>
+      </w:pPr>
+      <w:r>
+        <w:br w:type="page"/>
       </w:r>
     </w:p>
     <w:p>
+      <w:pPr>
+        <w:spacing w:after="160" w:line="278" w:lineRule="auto"/>
+      </w:pPr>
+      <w:r>
+        <w:lastRenderedPageBreak/>
+        <w:t xml:space="preserve">On Oct. 6, 2023, we had built in cabinets constructed around the refrigerator. There is very little space between the sides of the refrigerator and the cabinetry, suggesting </w:t>
+      </w:r>
+      <w:proofErr w:type="gramStart"/>
+      <w:r>
+        <w:t>potential</w:t>
+      </w:r>
+      <w:proofErr w:type="gramEnd"/>
+      <w:r>
+        <w:t xml:space="preserve"> reduced airflow around the refrigerator. In the graph below, the blue line marks the date of Oct 6. 2023. Average temperature didn’t start trending upwards until around April 2024, so it appears as if the cabinetry is not at least directly causing the degradation in the refrigerator’s average temperature. </w:t>
+      </w:r>
+    </w:p>
+    <w:p>
+      <w:pPr>
+        <w:spacing w:after="160" w:line="278" w:lineRule="auto"/>
+      </w:pPr>
+    </w:p>
+    <w:p>
+      <w:pPr>
+        <w:spacing w:after="160" w:line="278" w:lineRule="auto"/>
+      </w:pPr>
       <w:r>
         <w:rPr>
           <w:noProof/>
           <w14:ligatures w14:val="standardContextual"/>
         </w:rPr>
-        <w:lastRenderedPageBreak/>
+        <w:drawing>
+          <wp:inline distT="0" distB="0" distL="0" distR="0" wp14:anchorId="36B0F114" wp14:editId="5BA45351">
+            <wp:extent cx="9144000" cy="4286250"/>
+            <wp:effectExtent l="0" t="0" r="0" b="0"/>
+            <wp:docPr id="1541194975" name="Picture 1" descr="A graph with red lines and black text&#10;&#10;AI-generated content may be incorrect."/>
+            <wp:cNvGraphicFramePr>
+              <a:graphicFrameLocks xmlns:a="http://schemas.openxmlformats.org/drawingml/2006/main" noChangeAspect="1"/>
+            </wp:cNvGraphicFramePr>
+            <a:graphic xmlns:a="http://schemas.openxmlformats.org/drawingml/2006/main">
+              <a:graphicData uri="http://schemas.openxmlformats.org/drawingml/2006/picture">
+                <pic:pic xmlns:pic="http://schemas.openxmlformats.org/drawingml/2006/picture">
+                  <pic:nvPicPr>
+                    <pic:cNvPr id="1541194975" name="Picture 1" descr="A graph with red lines and black text&#10;&#10;AI-generated content may be incorrect."/>
+                    <pic:cNvPicPr/>
+                  </pic:nvPicPr>
+                  <pic:blipFill>
+                    <a:blip r:embed="rId7"/>
+                    <a:stretch>
+                      <a:fillRect/>
+                    </a:stretch>
+                  </pic:blipFill>
+                  <pic:spPr>
+                    <a:xfrm>
+                      <a:off x="0" y="0"/>
+                      <a:ext cx="9144000" cy="4286250"/>
+                    </a:xfrm>
+                    <a:prstGeom prst="rect">
+                      <a:avLst/>
+                    </a:prstGeom>
+                  </pic:spPr>
+                </pic:pic>
+              </a:graphicData>
+            </a:graphic>
+          </wp:inline>
+        </w:drawing>
+      </w:r>
+      <w:r>
+        <w:br w:type="page"/>
+      </w:r>
+    </w:p>
+    <w:p/>
+    <w:p>
+      <w:r>
+        <w:t xml:space="preserve">The graphs </w:t>
+      </w:r>
+      <w:r>
+        <w:t xml:space="preserve">below are the </w:t>
+      </w:r>
+      <w:r>
+        <w:t xml:space="preserve">same as on the first page, just different colors so that they print better on my black and white printer. </w:t>
+      </w:r>
+    </w:p>
+    <w:p>
+      <w:r>
+        <w:rPr>
+          <w:noProof/>
+          <w14:ligatures w14:val="standardContextual"/>
+        </w:rPr>
         <w:drawing>
           <wp:inline distT="0" distB="0" distL="0" distR="0" wp14:anchorId="15A0BE22" wp14:editId="0833B6F9">
             <wp:extent cx="9144000" cy="4269740"/>
@@ -99,7 +189,7 @@
                     <pic:cNvPicPr/>
                   </pic:nvPicPr>
                   <pic:blipFill>
-                    <a:blip r:embed="rId7"/>
+                    <a:blip r:embed="rId8"/>
                     <a:stretch>
                       <a:fillRect/>
                     </a:stretch>
@@ -121,7 +211,8 @@
       </w:r>
     </w:p>
     <w:sectPr>
-      <w:footerReference w:type="default" r:id="rId8"/>
+      <w:headerReference w:type="default" r:id="rId9"/>
+      <w:footerReference w:type="default" r:id="rId10"/>
       <w:pgSz w:w="15840" w:h="12240" w:orient="landscape"/>
       <w:pgMar w:top="720" w:right="720" w:bottom="720" w:left="720" w:header="720" w:footer="720" w:gutter="0"/>
       <w:cols w:space="720"/>
@@ -220,6 +311,19 @@
     </w:p>
   </w:footnote>
 </w:footnotes>
+</file>
+
+<file path=word/header1.xml><?xml version="1.0" encoding="utf-8"?>
+<w:hdr xmlns:wpc="http://schemas.microsoft.com/office/word/2010/wordprocessingCanvas" xmlns:cx="http://schemas.microsoft.com/office/drawing/2014/chartex" xmlns:cx1="http://schemas.microsoft.com/office/drawing/2015/9/8/chartex" xmlns:cx2="http://schemas.microsoft.com/office/drawing/2015/10/21/chartex" xmlns:cx3="http://schemas.microsoft.com/office/drawing/2016/5/9/chartex" xmlns:cx4="http://schemas.microsoft.com/office/drawing/2016/5/10/chartex" xmlns:cx5="http://schemas.microsoft.com/office/drawing/2016/5/11/chartex" xmlns:cx6="http://schemas.microsoft.com/office/drawing/2016/5/12/chartex" xmlns:cx7="http://schemas.microsoft.com/office/drawing/2016/5/13/chartex" xmlns:cx8="http://schemas.microsoft.com/office/drawing/2016/5/14/chartex" xmlns:mc="http://schemas.openxmlformats.org/markup-compatibility/2006" xmlns:aink="http://schemas.microsoft.com/office/drawing/2016/ink" xmlns:am3d="http://schemas.microsoft.com/office/drawing/2017/model3d" xmlns:o="urn:schemas-microsoft-com:office:office" xmlns:oel="http://schemas.microsoft.com/office/2019/extlst" xmlns:r="http://schemas.openxmlformats.org/officeDocument/2006/relationships" xmlns:m="http://schemas.openxmlformats.org/officeDocument/2006/math" xmlns:v="urn:schemas-microsoft-com:vml" xmlns:wp14="http://schemas.microsoft.com/office/word/2010/wordprocessingDrawing" xmlns:wp="http://schemas.openxmlformats.org/drawingml/2006/wordprocessingDrawing" xmlns:w10="urn:schemas-microsoft-com:office:word" xmlns:w="http://schemas.openxmlformats.org/wordprocessingml/2006/main" xmlns:w14="http://schemas.microsoft.com/office/word/2010/wordml" xmlns:w15="http://schemas.microsoft.com/office/word/2012/wordml" xmlns:w16cex="http://schemas.microsoft.com/office/word/2018/wordml/cex" xmlns:w16cid="http://schemas.microsoft.com/office/word/2016/wordml/cid" xmlns:w16="http://schemas.microsoft.com/office/word/2018/wordml" xmlns:w16du="http://schemas.microsoft.com/office/word/2023/wordml/word16du" xmlns:w16sdtdh="http://schemas.microsoft.com/office/word/2020/wordml/sdtdatahash" xmlns:w16sdtfl="http://schemas.microsoft.com/office/word/2024/wordml/sdtformatlock" xmlns:w16se="http://schemas.microsoft.com/office/word/2015/wordml/symex" xmlns:wpg="http://schemas.microsoft.com/office/word/2010/wordprocessingGroup" xmlns:wpi="http://schemas.microsoft.com/office/word/2010/wordprocessingInk" xmlns:wne="http://schemas.microsoft.com/office/word/2006/wordml" xmlns:wps="http://schemas.microsoft.com/office/word/2010/wordprocessingShape" mc:Ignorable="w14 w15 w16se w16cid w16 w16cex w16sdtdh w16sdtfl w16du wp14">
+  <w:p>
+    <w:pPr>
+      <w:pStyle w:val="Header"/>
+    </w:pPr>
+    <w:r>
+      <w:t>May 8, 2025</w:t>
+    </w:r>
+  </w:p>
+</w:hdr>
 </file>
 
 <file path=word/styles.xml><?xml version="1.0" encoding="utf-8"?>

</xml_diff>